<commit_message>
ajuste final da entrega
</commit_message>
<xml_diff>
--- a/2a_Sprint-devops-tools-cloud-computing-2.docx
+++ b/2a_Sprint-devops-tools-cloud-computing-2.docx
@@ -135,6 +135,22 @@
         </w:rPr>
         <w:t>Dennys Alvarenga do Nascimento</w:t>
       </w:r>
+      <w:r>
+        <w:rPr>
+          <w:rFonts w:ascii="Arial" w:hAnsi="Arial" w:cs="Arial"/>
+          <w:sz w:val="28"/>
+          <w:szCs w:val="28"/>
+        </w:rPr>
+        <w:t xml:space="preserve"> – RM </w:t>
+      </w:r>
+      <w:r>
+        <w:rPr>
+          <w:rFonts w:ascii="Arial" w:hAnsi="Arial" w:cs="Arial"/>
+          <w:sz w:val="28"/>
+          <w:szCs w:val="28"/>
+        </w:rPr>
+        <w:t>94282</w:t>
+      </w:r>
     </w:p>
     <w:p>
       <w:pPr>
@@ -153,6 +169,38 @@
         </w:rPr>
         <w:t>Gustavo de Souza Fonseca</w:t>
       </w:r>
+      <w:r>
+        <w:rPr>
+          <w:rFonts w:ascii="Arial" w:hAnsi="Arial" w:cs="Arial"/>
+          <w:sz w:val="28"/>
+          <w:szCs w:val="28"/>
+        </w:rPr>
+        <w:t xml:space="preserve"> –</w:t>
+      </w:r>
+      <w:r>
+        <w:rPr>
+          <w:rFonts w:ascii="Arial" w:hAnsi="Arial" w:cs="Arial"/>
+          <w:sz w:val="28"/>
+          <w:szCs w:val="28"/>
+        </w:rPr>
+        <w:t xml:space="preserve"> RM</w:t>
+      </w:r>
+      <w:r>
+        <w:rPr>
+          <w:rFonts w:ascii="Arial" w:hAnsi="Arial" w:cs="Arial"/>
+          <w:sz w:val="28"/>
+          <w:szCs w:val="28"/>
+        </w:rPr>
+        <w:t xml:space="preserve"> </w:t>
+      </w:r>
+      <w:r>
+        <w:rPr>
+          <w:rFonts w:ascii="Arial" w:hAnsi="Arial" w:cs="Arial"/>
+          <w:sz w:val="28"/>
+          <w:szCs w:val="28"/>
+        </w:rPr>
+        <w:t>94067</w:t>
+      </w:r>
     </w:p>
     <w:p>
       <w:pPr>
@@ -171,6 +219,38 @@
         </w:rPr>
         <w:t>Henrique Cesar de Souza</w:t>
       </w:r>
+      <w:r>
+        <w:rPr>
+          <w:rFonts w:ascii="Arial" w:hAnsi="Arial" w:cs="Arial"/>
+          <w:sz w:val="28"/>
+          <w:szCs w:val="28"/>
+        </w:rPr>
+        <w:t xml:space="preserve"> –</w:t>
+      </w:r>
+      <w:r>
+        <w:rPr>
+          <w:rFonts w:ascii="Arial" w:hAnsi="Arial" w:cs="Arial"/>
+          <w:sz w:val="28"/>
+          <w:szCs w:val="28"/>
+        </w:rPr>
+        <w:t xml:space="preserve"> RM</w:t>
+      </w:r>
+      <w:r>
+        <w:rPr>
+          <w:rFonts w:ascii="Arial" w:hAnsi="Arial" w:cs="Arial"/>
+          <w:sz w:val="28"/>
+          <w:szCs w:val="28"/>
+        </w:rPr>
+        <w:t xml:space="preserve"> </w:t>
+      </w:r>
+      <w:r>
+        <w:rPr>
+          <w:rFonts w:ascii="Arial" w:hAnsi="Arial" w:cs="Arial"/>
+          <w:sz w:val="28"/>
+          <w:szCs w:val="28"/>
+        </w:rPr>
+        <w:t>94276</w:t>
+      </w:r>
     </w:p>
     <w:p>
       <w:pPr>
@@ -195,7 +275,31 @@
           <w:sz w:val="28"/>
           <w:szCs w:val="28"/>
         </w:rPr>
-        <w:cr/>
+        <w:t xml:space="preserve"> </w:t>
+      </w:r>
+      <w:r>
+        <w:rPr>
+          <w:rFonts w:ascii="Arial" w:hAnsi="Arial" w:cs="Arial"/>
+          <w:sz w:val="28"/>
+          <w:szCs w:val="28"/>
+        </w:rPr>
+        <w:t>- RM</w:t>
+      </w:r>
+      <w:r>
+        <w:rPr>
+          <w:rFonts w:ascii="Arial" w:hAnsi="Arial" w:cs="Arial"/>
+          <w:sz w:val="28"/>
+          <w:szCs w:val="28"/>
+        </w:rPr>
+        <w:t xml:space="preserve"> </w:t>
+      </w:r>
+      <w:r>
+        <w:rPr>
+          <w:rFonts w:ascii="Arial" w:hAnsi="Arial" w:cs="Arial"/>
+          <w:sz w:val="28"/>
+          <w:szCs w:val="28"/>
+        </w:rPr>
+        <w:t>94898</w:t>
       </w:r>
     </w:p>
     <w:p>
@@ -368,6 +472,7 @@
           <w:rFonts w:ascii="Arial" w:hAnsi="Arial" w:cs="Arial"/>
           <w:sz w:val="28"/>
           <w:szCs w:val="28"/>
+          <w:u w:val="single"/>
           <w:lang w:val="en-US"/>
         </w:rPr>
       </w:pPr>
@@ -454,6 +559,13 @@
     </w:p>
     <w:sdt>
       <w:sdtPr>
+        <w:rPr>
+          <w:rFonts w:asciiTheme="minorHAnsi" w:eastAsiaTheme="minorHAnsi" w:hAnsiTheme="minorHAnsi" w:cstheme="minorBidi"/>
+          <w:color w:val="auto"/>
+          <w:sz w:val="22"/>
+          <w:szCs w:val="22"/>
+          <w:lang w:eastAsia="en-US"/>
+        </w:rPr>
         <w:id w:val="-1156144207"/>
         <w:docPartObj>
           <w:docPartGallery w:val="Table of Contents"/>
@@ -462,13 +574,8 @@
       </w:sdtPr>
       <w:sdtEndPr>
         <w:rPr>
-          <w:rFonts w:asciiTheme="minorHAnsi" w:eastAsiaTheme="minorHAnsi" w:hAnsiTheme="minorHAnsi" w:cstheme="minorBidi"/>
           <w:b/>
           <w:bCs/>
-          <w:color w:val="auto"/>
-          <w:sz w:val="22"/>
-          <w:szCs w:val="22"/>
-          <w:lang w:eastAsia="en-US"/>
         </w:rPr>
       </w:sdtEndPr>
       <w:sdtContent>
@@ -1775,25 +1882,7 @@
         <w:t>de aplicações escaláveis e altamente disponíveis para que seja possível as inte</w:t>
       </w:r>
       <w:r>
-        <w:t xml:space="preserve">grações com as empresas que queiram contratar a Vocalize e </w:t>
-      </w:r>
-      <w:r>
-        <w:t>oferecendo a capacidade de gerenciamento de recursos de infraestrutura,</w:t>
-      </w:r>
-      <w:r>
-        <w:t xml:space="preserve"> </w:t>
-      </w:r>
-      <w:r>
-        <w:t>como</w:t>
-      </w:r>
-      <w:r>
-        <w:t xml:space="preserve"> por exemplo:</w:t>
-      </w:r>
-      <w:r>
-        <w:t xml:space="preserve"> armazenamento, rede</w:t>
-      </w:r>
-      <w:r>
-        <w:t xml:space="preserve"> e processamento.</w:t>
+        <w:t>grações com as empresas que queiram contratar a Vocalize e oferecendo a capacidade de gerenciamento de recursos de infraestrutura, como por exemplo: armazenamento, rede e processamento.</w:t>
       </w:r>
     </w:p>
     <w:p/>
@@ -2267,10 +2356,7 @@
         <w:t>Modo de utilização</w:t>
       </w:r>
       <w:r>
-        <w:t xml:space="preserve">: </w:t>
-      </w:r>
-      <w:r>
-        <w:t xml:space="preserve">O ChatGPT será integrado nessa Function </w:t>
+        <w:t xml:space="preserve">: O ChatGPT será integrado nessa Function </w:t>
       </w:r>
       <w:r>
         <w:t>App, assim conseguiremos monitorar o funcionando e separando do nosso local de integrações (Node-Red). Assim separando cada camada.</w:t>
@@ -2283,13 +2369,7 @@
       </w:pPr>
       <w:bookmarkStart w:id="12" w:name="_Toc134892531"/>
       <w:r>
-        <w:t>2.</w:t>
-      </w:r>
-      <w:r>
-        <w:t>5</w:t>
-      </w:r>
-      <w:r>
-        <w:t xml:space="preserve">. </w:t>
+        <w:t xml:space="preserve">2.5. </w:t>
       </w:r>
       <w:r>
         <w:t>Web App</w:t>
@@ -2313,10 +2393,7 @@
         <w:t>Modo de utilização</w:t>
       </w:r>
       <w:r>
-        <w:t xml:space="preserve">: </w:t>
-      </w:r>
-      <w:r>
-        <w:t xml:space="preserve">Utilizarem ela na nossa camada do Node-Red onde será nosso portal de integrações, </w:t>
+        <w:t xml:space="preserve">: Utilizarem ela na nossa camada do Node-Red onde será nosso portal de integrações, </w:t>
       </w:r>
       <w:r>
         <w:t>aqui ficará a camada de negócio e troca de informações entre as camas. Onde será feito um container e feito deploy para utilização, iremos utilizar configurações de acesso, utilizando credencias de login e senha</w:t>
@@ -2403,18 +2480,10 @@
           <w:noProof/>
         </w:rPr>
         <w:drawing>
-          <wp:anchor distT="0" distB="0" distL="114300" distR="114300" simplePos="0" relativeHeight="251665920" behindDoc="0" locked="0" layoutInCell="1" allowOverlap="1" wp14:anchorId="14DC3EA4" wp14:editId="22416332">
-            <wp:simplePos x="0" y="0"/>
-            <wp:positionH relativeFrom="column">
-              <wp:posOffset>-160144</wp:posOffset>
-            </wp:positionH>
-            <wp:positionV relativeFrom="paragraph">
-              <wp:posOffset>224260</wp:posOffset>
-            </wp:positionV>
-            <wp:extent cx="5707380" cy="2479040"/>
-            <wp:effectExtent l="0" t="0" r="7620" b="0"/>
-            <wp:wrapTopAndBottom/>
-            <wp:docPr id="7" name="Imagem 7"/>
+          <wp:inline distT="0" distB="0" distL="0" distR="0" wp14:anchorId="31EB335F" wp14:editId="116E96E3">
+            <wp:extent cx="5832039" cy="3219450"/>
+            <wp:effectExtent l="0" t="0" r="0" b="0"/>
+            <wp:docPr id="601530396" name="Imagem 1"/>
             <wp:cNvGraphicFramePr>
               <a:graphicFrameLocks xmlns:a="http://schemas.openxmlformats.org/drawingml/2006/main" noChangeAspect="1"/>
             </wp:cNvGraphicFramePr>
@@ -2422,7 +2491,7 @@
               <a:graphicData uri="http://schemas.openxmlformats.org/drawingml/2006/picture">
                 <pic:pic xmlns:pic="http://schemas.openxmlformats.org/drawingml/2006/picture">
                   <pic:nvPicPr>
-                    <pic:cNvPr id="0" name="Picture 5"/>
+                    <pic:cNvPr id="0" name="Picture 1"/>
                     <pic:cNvPicPr>
                       <a:picLocks noChangeAspect="1" noChangeArrowheads="1"/>
                     </pic:cNvPicPr>
@@ -2443,7 +2512,7 @@
                   <pic:spPr bwMode="auto">
                     <a:xfrm>
                       <a:off x="0" y="0"/>
-                      <a:ext cx="5707380" cy="2479040"/>
+                      <a:ext cx="5837079" cy="3222232"/>
                     </a:xfrm>
                     <a:prstGeom prst="rect">
                       <a:avLst/>
@@ -2456,13 +2525,7 @@
                 </pic:pic>
               </a:graphicData>
             </a:graphic>
-            <wp14:sizeRelH relativeFrom="margin">
-              <wp14:pctWidth>0</wp14:pctWidth>
-            </wp14:sizeRelH>
-            <wp14:sizeRelV relativeFrom="margin">
-              <wp14:pctHeight>0</wp14:pctHeight>
-            </wp14:sizeRelV>
-          </wp:anchor>
+          </wp:inline>
         </w:drawing>
       </w:r>
       <w:r>
@@ -2495,27 +2558,25 @@
           <w:rPr>
             <w:rStyle w:val="Hyperlink"/>
           </w:rPr>
-          <w:t>Google D</w:t>
+          <w:t>Googl</w:t>
         </w:r>
         <w:r>
           <w:rPr>
             <w:rStyle w:val="Hyperlink"/>
           </w:rPr>
-          <w:t>r</w:t>
+          <w:t>e</w:t>
         </w:r>
         <w:r>
           <w:rPr>
             <w:rStyle w:val="Hyperlink"/>
           </w:rPr>
-          <w:t>ive</w:t>
+          <w:t xml:space="preserve"> Drive</w:t>
         </w:r>
       </w:hyperlink>
       <w:r>
         <w:t>.</w:t>
       </w:r>
     </w:p>
-    <w:p/>
-    <w:p/>
     <w:p/>
     <w:p/>
     <w:p/>
@@ -4209,6 +4270,7 @@
   <w:style w:type="character" w:default="1" w:styleId="Fontepargpadro">
     <w:name w:val="Default Paragraph Font"/>
     <w:uiPriority w:val="1"/>
+    <w:semiHidden/>
     <w:unhideWhenUsed/>
   </w:style>
   <w:style w:type="table" w:default="1" w:styleId="Tabelanormal">

</xml_diff>